<commit_message>
Update for final stuff
</commit_message>
<xml_diff>
--- a/Feedback.docx
+++ b/Feedback.docx
@@ -88,6 +88,316 @@
         </w:rPr>
         <w:t>He liked it and understands it as he is familiar to the app design. I asked if it can help him with game addiction, he said it can.</w:t>
       </w:r>
+    </w:p>
+    <w:p>
+      <w:pPr>
+        <w:rPr>
+          <w:sz w:val="24"/>
+          <w:lang w:val="en-PH"/>
+        </w:rPr>
+      </w:pPr>
+    </w:p>
+    <w:p>
+      <w:pPr>
+        <w:rPr>
+          <w:sz w:val="24"/>
+          <w:lang w:val="en-PH"/>
+        </w:rPr>
+      </w:pPr>
+    </w:p>
+    <w:p>
+      <w:pPr>
+        <w:rPr>
+          <w:sz w:val="24"/>
+          <w:lang w:val="en-PH"/>
+        </w:rPr>
+      </w:pPr>
+    </w:p>
+    <w:p>
+      <w:pPr>
+        <w:rPr>
+          <w:sz w:val="24"/>
+          <w:lang w:val="en-PH"/>
+        </w:rPr>
+      </w:pPr>
+      <w:r>
+        <w:rPr>
+          <w:sz w:val="24"/>
+          <w:lang w:val="en-PH"/>
+        </w:rPr>
+        <w:t>Adult</w:t>
+      </w:r>
+    </w:p>
+    <w:p>
+      <w:pPr>
+        <w:rPr>
+          <w:sz w:val="24"/>
+          <w:lang w:val="en-PH"/>
+        </w:rPr>
+      </w:pPr>
+      <w:r>
+        <w:rPr>
+          <w:sz w:val="24"/>
+          <w:u w:val="single"/>
+          <w:lang w:val="en-PH"/>
+        </w:rPr>
+        <w:t>Observation</w:t>
+      </w:r>
+    </w:p>
+    <w:p>
+      <w:pPr>
+        <w:rPr>
+          <w:sz w:val="24"/>
+          <w:lang w:val="en-PH"/>
+        </w:rPr>
+      </w:pPr>
+      <w:r>
+        <w:rPr>
+          <w:sz w:val="24"/>
+          <w:lang w:val="en-PH"/>
+        </w:rPr>
+        <w:t>She said she likes the new design as it is simple and good. She also notice the color fits well and is understandable.</w:t>
+      </w:r>
+    </w:p>
+    <w:p>
+      <w:pPr>
+        <w:rPr>
+          <w:sz w:val="24"/>
+          <w:u w:val="single"/>
+          <w:lang w:val="en-PH"/>
+        </w:rPr>
+      </w:pPr>
+      <w:r>
+        <w:rPr>
+          <w:sz w:val="24"/>
+          <w:u w:val="single"/>
+          <w:lang w:val="en-PH"/>
+        </w:rPr>
+        <w:t>Feedback</w:t>
+      </w:r>
+    </w:p>
+    <w:p>
+      <w:pPr>
+        <w:rPr>
+          <w:sz w:val="24"/>
+          <w:lang w:val="en-PH"/>
+        </w:rPr>
+      </w:pPr>
+      <w:r>
+        <w:rPr>
+          <w:sz w:val="24"/>
+          <w:lang w:val="en-PH"/>
+        </w:rPr>
+        <w:t xml:space="preserve">She says to add a little more detail to it. </w:t>
+      </w:r>
+    </w:p>
+    <w:p>
+      <w:pPr>
+        <w:rPr>
+          <w:sz w:val="24"/>
+          <w:lang w:val="en-PH"/>
+        </w:rPr>
+      </w:pPr>
+    </w:p>
+    <w:p>
+      <w:pPr>
+        <w:rPr>
+          <w:sz w:val="24"/>
+          <w:lang w:val="en-PH"/>
+        </w:rPr>
+      </w:pPr>
+      <w:r>
+        <w:rPr>
+          <w:sz w:val="24"/>
+          <w:lang w:val="en-PH"/>
+        </w:rPr>
+        <w:t>Teen #1</w:t>
+      </w:r>
+    </w:p>
+    <w:p>
+      <w:pPr>
+        <w:rPr>
+          <w:sz w:val="24"/>
+          <w:u w:val="single"/>
+          <w:lang w:val="en-PH"/>
+        </w:rPr>
+      </w:pPr>
+      <w:r>
+        <w:rPr>
+          <w:sz w:val="24"/>
+          <w:u w:val="single"/>
+          <w:lang w:val="en-PH"/>
+        </w:rPr>
+        <w:t>Observation</w:t>
+      </w:r>
+    </w:p>
+    <w:p>
+      <w:pPr>
+        <w:rPr>
+          <w:sz w:val="24"/>
+          <w:lang w:val="en-PH"/>
+        </w:rPr>
+      </w:pPr>
+      <w:r>
+        <w:rPr>
+          <w:sz w:val="24"/>
+          <w:lang w:val="en-PH"/>
+        </w:rPr>
+        <w:t>He said that he likes it because it is convenient and easy to understand.</w:t>
+      </w:r>
+    </w:p>
+    <w:p>
+      <w:pPr>
+        <w:rPr>
+          <w:sz w:val="24"/>
+          <w:u w:val="single"/>
+          <w:lang w:val="en-PH"/>
+        </w:rPr>
+      </w:pPr>
+    </w:p>
+    <w:p>
+      <w:pPr>
+        <w:rPr>
+          <w:sz w:val="24"/>
+          <w:u w:val="single"/>
+          <w:lang w:val="en-PH"/>
+        </w:rPr>
+      </w:pPr>
+      <w:r>
+        <w:rPr>
+          <w:sz w:val="24"/>
+          <w:u w:val="single"/>
+          <w:lang w:val="en-PH"/>
+        </w:rPr>
+        <w:t>Feedback</w:t>
+      </w:r>
+    </w:p>
+    <w:p>
+      <w:pPr>
+        <w:rPr>
+          <w:sz w:val="24"/>
+          <w:lang w:val="en-PH"/>
+        </w:rPr>
+      </w:pPr>
+      <w:r>
+        <w:rPr>
+          <w:sz w:val="24"/>
+          <w:lang w:val="en-PH"/>
+        </w:rPr>
+        <w:t>He liked the color and the reason of the application being made.</w:t>
+      </w:r>
+    </w:p>
+    <w:p>
+      <w:pPr>
+        <w:rPr>
+          <w:sz w:val="24"/>
+          <w:lang w:val="en-PH"/>
+        </w:rPr>
+      </w:pPr>
+    </w:p>
+    <w:p>
+      <w:pPr>
+        <w:rPr>
+          <w:sz w:val="24"/>
+          <w:lang w:val="en-PH"/>
+        </w:rPr>
+      </w:pPr>
+    </w:p>
+    <w:p>
+      <w:pPr>
+        <w:rPr>
+          <w:sz w:val="24"/>
+          <w:lang w:val="en-PH"/>
+        </w:rPr>
+      </w:pPr>
+      <w:r>
+        <w:rPr>
+          <w:sz w:val="24"/>
+          <w:lang w:val="en-PH"/>
+        </w:rPr>
+        <w:lastRenderedPageBreak/>
+        <w:t>Teen #2</w:t>
+      </w:r>
+    </w:p>
+    <w:p>
+      <w:pPr>
+        <w:rPr>
+          <w:sz w:val="24"/>
+          <w:u w:val="single"/>
+          <w:lang w:val="en-PH"/>
+        </w:rPr>
+      </w:pPr>
+      <w:r>
+        <w:rPr>
+          <w:sz w:val="24"/>
+          <w:u w:val="single"/>
+          <w:lang w:val="en-PH"/>
+        </w:rPr>
+        <w:t>Observation</w:t>
+      </w:r>
+    </w:p>
+    <w:p>
+      <w:pPr>
+        <w:rPr>
+          <w:sz w:val="24"/>
+          <w:lang w:val="en-PH"/>
+        </w:rPr>
+      </w:pPr>
+      <w:r>
+        <w:rPr>
+          <w:sz w:val="24"/>
+          <w:lang w:val="en-PH"/>
+        </w:rPr>
+        <w:t xml:space="preserve">He liked the </w:t>
+      </w:r>
+      <w:proofErr w:type="spellStart"/>
+      <w:r>
+        <w:rPr>
+          <w:sz w:val="24"/>
+          <w:lang w:val="en-PH"/>
+        </w:rPr>
+        <w:t>Gamex</w:t>
+      </w:r>
+      <w:proofErr w:type="spellEnd"/>
+      <w:r>
+        <w:rPr>
+          <w:sz w:val="24"/>
+          <w:lang w:val="en-PH"/>
+        </w:rPr>
+        <w:t xml:space="preserve"> screen and think it is a good idea for multiple ages to help stop addiction</w:t>
+      </w:r>
+    </w:p>
+    <w:p>
+      <w:pPr>
+        <w:rPr>
+          <w:sz w:val="24"/>
+          <w:u w:val="single"/>
+          <w:lang w:val="en-PH"/>
+        </w:rPr>
+      </w:pPr>
+      <w:r>
+        <w:rPr>
+          <w:sz w:val="24"/>
+          <w:u w:val="single"/>
+          <w:lang w:val="en-PH"/>
+        </w:rPr>
+        <w:t>Feedback</w:t>
+      </w:r>
+    </w:p>
+    <w:p>
+      <w:pPr>
+        <w:rPr>
+          <w:sz w:val="24"/>
+          <w:lang w:val="en-PH"/>
+        </w:rPr>
+      </w:pPr>
+      <w:r>
+        <w:rPr>
+          <w:sz w:val="24"/>
+          <w:lang w:val="en-PH"/>
+        </w:rPr>
+        <w:t xml:space="preserve">He suggested maybe add more colors and buttons to the application. </w:t>
+      </w:r>
       <w:bookmarkStart w:id="0" w:name="_GoBack"/>
       <w:bookmarkEnd w:id="0"/>
     </w:p>
@@ -95,95 +405,50 @@
       <w:pPr>
         <w:rPr>
           <w:sz w:val="24"/>
-          <w:lang w:val="en-PH"/>
-        </w:rPr>
-      </w:pPr>
-    </w:p>
-    <w:p>
-      <w:pPr>
-        <w:rPr>
-          <w:sz w:val="24"/>
-          <w:lang w:val="en-PH"/>
-        </w:rPr>
-      </w:pPr>
-    </w:p>
-    <w:p>
-      <w:pPr>
-        <w:rPr>
-          <w:sz w:val="24"/>
-          <w:lang w:val="en-PH"/>
-        </w:rPr>
-      </w:pPr>
-      <w:r>
-        <w:rPr>
-          <w:sz w:val="24"/>
-          <w:lang w:val="en-PH"/>
-        </w:rPr>
-        <w:t>Adult</w:t>
-      </w:r>
-    </w:p>
-    <w:p>
-      <w:pPr>
-        <w:rPr>
-          <w:sz w:val="24"/>
-          <w:lang w:val="en-PH"/>
-        </w:rPr>
-      </w:pPr>
-      <w:r>
-        <w:rPr>
-          <w:sz w:val="24"/>
-          <w:u w:val="single"/>
-          <w:lang w:val="en-PH"/>
-        </w:rPr>
-        <w:t>Observation</w:t>
-      </w:r>
-    </w:p>
-    <w:p>
-      <w:pPr>
-        <w:rPr>
-          <w:sz w:val="24"/>
-          <w:lang w:val="en-PH"/>
-        </w:rPr>
-      </w:pPr>
-      <w:r>
-        <w:rPr>
-          <w:sz w:val="24"/>
-          <w:lang w:val="en-PH"/>
-        </w:rPr>
-        <w:t>She said she likes the new design as it is simple and good. She also notice the color fits well and is understandable.</w:t>
-      </w:r>
-    </w:p>
-    <w:p>
-      <w:pPr>
-        <w:rPr>
-          <w:sz w:val="24"/>
-          <w:u w:val="single"/>
-          <w:lang w:val="en-PH"/>
-        </w:rPr>
-      </w:pPr>
-      <w:r>
-        <w:rPr>
-          <w:sz w:val="24"/>
-          <w:u w:val="single"/>
-          <w:lang w:val="en-PH"/>
-        </w:rPr>
-        <w:t>Feedback</w:t>
-      </w:r>
-    </w:p>
-    <w:p>
-      <w:pPr>
-        <w:rPr>
-          <w:sz w:val="24"/>
-          <w:lang w:val="en-PH"/>
-        </w:rPr>
-      </w:pPr>
-      <w:r>
-        <w:rPr>
-          <w:sz w:val="24"/>
-          <w:lang w:val="en-PH"/>
-        </w:rPr>
-        <w:t xml:space="preserve">She says to add a little more detail to it. </w:t>
-      </w:r>
+          <w:u w:val="single"/>
+          <w:lang w:val="en-PH"/>
+        </w:rPr>
+      </w:pPr>
+    </w:p>
+    <w:p>
+      <w:pPr>
+        <w:rPr>
+          <w:sz w:val="24"/>
+          <w:lang w:val="en-PH"/>
+        </w:rPr>
+      </w:pPr>
+    </w:p>
+    <w:p>
+      <w:pPr>
+        <w:rPr>
+          <w:sz w:val="24"/>
+          <w:lang w:val="en-PH"/>
+        </w:rPr>
+      </w:pPr>
+    </w:p>
+    <w:p>
+      <w:pPr>
+        <w:rPr>
+          <w:sz w:val="24"/>
+          <w:lang w:val="en-PH"/>
+        </w:rPr>
+      </w:pPr>
+    </w:p>
+    <w:p>
+      <w:pPr>
+        <w:rPr>
+          <w:sz w:val="24"/>
+          <w:lang w:val="en-PH"/>
+        </w:rPr>
+      </w:pPr>
+    </w:p>
+    <w:p>
+      <w:pPr>
+        <w:rPr>
+          <w:sz w:val="24"/>
+          <w:lang w:val="en-PH"/>
+        </w:rPr>
+      </w:pPr>
     </w:p>
     <w:p>
       <w:pPr>

</xml_diff>